<commit_message>
examen sobre clusterisg y machine learning para Metodos estadisticos multivariados
</commit_message>
<xml_diff>
--- a/Exámen2.docx
+++ b/Exámen2.docx
@@ -82,34 +82,16 @@
         <w:jc w:val="both"/>
       </w:pPr>
       <w:r>
-        <w:t xml:space="preserve">1. </w:t>
-      </w:r>
-      <w:r>
-        <w:t>¿Qué</w:t>
-      </w:r>
-      <w:r>
-        <w:t xml:space="preserve"> diferencia hay entre los esquemas de aprendizaje-maquina Supervisado, No-</w:t>
-      </w:r>
-    </w:p>
-    <w:p>
-      <w:pPr>
-        <w:spacing w:line="240" w:lineRule="auto"/>
-        <w:jc w:val="both"/>
-      </w:pPr>
-      <w:r>
-        <w:t>supervisado y reforzado</w:t>
-      </w:r>
-      <w:r>
-        <w:t>?</w:t>
-      </w:r>
-      <w:r>
-        <w:t>; proporcione un ejemplo descriptivo de cada uno para</w:t>
-      </w:r>
-      <w:r>
-        <w:t xml:space="preserve"> </w:t>
-      </w:r>
-      <w:r>
-        <w:t>ilustrarlo.</w:t>
+        <w:t>1. ¿Qué diferencia hay entre los esquemas de aprendizaje-maquina Supervisado, No-</w:t>
+      </w:r>
+    </w:p>
+    <w:p>
+      <w:pPr>
+        <w:spacing w:line="240" w:lineRule="auto"/>
+        <w:jc w:val="both"/>
+      </w:pPr>
+      <w:r>
+        <w:t>supervisado y reforzado?; proporcione un ejemplo descriptivo de cada uno para ilustrarlo.</w:t>
       </w:r>
     </w:p>
     <w:p>
@@ -281,19 +263,7 @@
         <w:jc w:val="both"/>
       </w:pPr>
       <w:r>
-        <w:t xml:space="preserve">2. </w:t>
-      </w:r>
-      <w:r>
-        <w:t>¿Cuál</w:t>
-      </w:r>
-      <w:r>
-        <w:t xml:space="preserve"> es la diferencia hay entre agrupar y clasificar</w:t>
-      </w:r>
-      <w:r>
-        <w:t>?</w:t>
-      </w:r>
-      <w:r>
-        <w:t>; proporcione un ejemplo</w:t>
+        <w:t>2. ¿Cuál es la diferencia hay entre agrupar y clasificar?; proporcione un ejemplo</w:t>
       </w:r>
     </w:p>
     <w:p>
@@ -600,20 +570,22 @@
       <w:r>
         <w:t>3.- ¿</w:t>
       </w:r>
-      <w:r>
-        <w:t>Que ventajas y desventajas hay entre los siguientes algoritmos de agrupamiento: K-</w:t>
-      </w:r>
-    </w:p>
-    <w:p>
-      <w:pPr>
-        <w:spacing w:line="240" w:lineRule="auto"/>
-        <w:jc w:val="both"/>
-      </w:pPr>
-      <w:r>
-        <w:t>media y jerárquico</w:t>
-      </w:r>
-      <w:r>
-        <w:t>?</w:t>
+      <w:proofErr w:type="spellStart"/>
+      <w:r>
+        <w:t>Que</w:t>
+      </w:r>
+      <w:proofErr w:type="spellEnd"/>
+      <w:r>
+        <w:t xml:space="preserve"> ventajas y desventajas hay entre los siguientes algoritmos de agrupamiento: K-</w:t>
+      </w:r>
+    </w:p>
+    <w:p>
+      <w:pPr>
+        <w:spacing w:line="240" w:lineRule="auto"/>
+        <w:jc w:val="both"/>
+      </w:pPr>
+      <w:r>
+        <w:t>media y jerárquico?</w:t>
       </w:r>
     </w:p>
     <w:p>
@@ -684,8 +656,13 @@
               <w:jc w:val="both"/>
             </w:pPr>
             <w:r>
-              <w:t>K-Means</w:t>
+              <w:t>K-</w:t>
             </w:r>
+            <w:proofErr w:type="spellStart"/>
+            <w:r>
+              <w:t>Means</w:t>
+            </w:r>
+            <w:proofErr w:type="spellEnd"/>
           </w:p>
         </w:tc>
         <w:tc>
@@ -740,8 +717,13 @@
               </w:numPr>
               <w:jc w:val="both"/>
             </w:pPr>
+            <w:proofErr w:type="spellStart"/>
             <w:r>
-              <w:t>Facil de entender</w:t>
+              <w:t>Facil</w:t>
+            </w:r>
+            <w:proofErr w:type="spellEnd"/>
+            <w:r>
+              <w:t xml:space="preserve"> de entender</w:t>
             </w:r>
           </w:p>
         </w:tc>
@@ -822,8 +804,13 @@
             </w:pPr>
             <w:r>
               <w:lastRenderedPageBreak/>
-              <w:t>Puede manejar muchas formas y tamaños, contrario a K-means</w:t>
+              <w:t>Puede manejar muchas formas y tamaños, contrario a K-</w:t>
             </w:r>
+            <w:proofErr w:type="spellStart"/>
+            <w:r>
+              <w:t>means</w:t>
+            </w:r>
+            <w:proofErr w:type="spellEnd"/>
           </w:p>
           <w:p>
             <w:pPr>
@@ -900,25 +887,49 @@
         <w:jc w:val="both"/>
       </w:pPr>
       <w:r>
-        <w:t>combinatorios (k-means) y de densidad (DBSCAN).</w:t>
-      </w:r>
-    </w:p>
-    <w:p>
-      <w:pPr>
-        <w:spacing w:line="240" w:lineRule="auto"/>
-        <w:jc w:val="both"/>
-      </w:pPr>
-      <w:r>
-        <w:t>De agrupamiento espectral son aquellos que en base a su información, agrupa a aquellos que tienen características en común en base a sus datos, un ejemplo sería el tener un mapa de México, con las empresas que se dedican a los abarrotes, tengo un plot de donde se encuentran y quiero saber si son mayoristas o minoristas, entonces la distribución geográfica no es tan relevante para esta, sino datos de artículos vendidos y ventas, consolidarían este tipo de datos para saber si son mayoristas o minoristas y los agruparía en esos dos grupos.</w:t>
-      </w:r>
-    </w:p>
-    <w:p>
-      <w:pPr>
-        <w:spacing w:line="240" w:lineRule="auto"/>
-        <w:jc w:val="both"/>
-      </w:pPr>
-      <w:r>
-        <w:t>Combinatorios son aquellos que tienen características en común, los agrupa en base a cuantos grupos quieres tener, toma todas las características y en base a la distancia que hay de ellos a sus centroides o media (Mean) calcula a que grupo pertenecen, es decir, ¿Qué grupo está más cerca de ese punto? Y así clasifica a cada uno de ellos. Bajo el mismo ejemplo de tener cuantas empresas de abarrotes hay en México, le podríamos decir que seccione la información en 32 (El número de Estados que hay en México) para saber a que estado pertenecen cada uno, aunque bien en este ejemplo, la información no sería tan precisa debido a que todas las formas de los estados tienen forma irregular.</w:t>
+        <w:t>combinatorios (k-</w:t>
+      </w:r>
+      <w:proofErr w:type="spellStart"/>
+      <w:r>
+        <w:t>means</w:t>
+      </w:r>
+      <w:proofErr w:type="spellEnd"/>
+      <w:r>
+        <w:t>) y de densidad (DBSCAN).</w:t>
+      </w:r>
+    </w:p>
+    <w:p>
+      <w:pPr>
+        <w:spacing w:line="240" w:lineRule="auto"/>
+        <w:jc w:val="both"/>
+      </w:pPr>
+      <w:r>
+        <w:t xml:space="preserve">De agrupamiento espectral son aquellos que en base a su información, agrupa a aquellos que tienen características en común en base a sus datos, un ejemplo sería el tener un mapa de México, con las empresas que se dedican a los abarrotes, tengo un </w:t>
+      </w:r>
+      <w:proofErr w:type="spellStart"/>
+      <w:r>
+        <w:t>plot</w:t>
+      </w:r>
+      <w:proofErr w:type="spellEnd"/>
+      <w:r>
+        <w:t xml:space="preserve"> de donde se encuentran y quiero saber si son mayoristas o minoristas, entonces la distribución geográfica no es tan relevante para esta, sino datos de artículos vendidos y ventas, consolidarían este tipo de datos para saber si son mayoristas o minoristas y los agruparía en esos dos grupos.</w:t>
+      </w:r>
+    </w:p>
+    <w:p>
+      <w:pPr>
+        <w:spacing w:line="240" w:lineRule="auto"/>
+        <w:jc w:val="both"/>
+      </w:pPr>
+      <w:r>
+        <w:t xml:space="preserve">Combinatorios son aquellos que tienen características en común, los agrupa en base a cuantos grupos quieres tener, toma todas las características y en base a la distancia que hay de ellos a sus centroides o media (Mean) calcula a que grupo pertenecen, es decir, ¿Qué grupo está más cerca de ese punto? Y así clasifica a cada uno de ellos. Bajo el mismo ejemplo de tener cuantas empresas de abarrotes hay en México, le podríamos decir que seccione la información en 32 (El número de Estados que hay en México) para saber a </w:t>
+      </w:r>
+      <w:proofErr w:type="spellStart"/>
+      <w:r>
+        <w:t>que</w:t>
+      </w:r>
+      <w:proofErr w:type="spellEnd"/>
+      <w:r>
+        <w:t xml:space="preserve"> estado pertenecen cada uno, aunque bien en este ejemplo, la información no sería tan precisa debido a que todas las formas de los estados tienen forma irregular.</w:t>
       </w:r>
     </w:p>
     <w:p>
@@ -1022,7 +1033,23 @@
         <w:jc w:val="both"/>
       </w:pPr>
       <w:r>
-        <w:t>La validación en el clustering es evaluar que tan ben está etiquetando nuestro algoritmo los datos,</w:t>
+        <w:t xml:space="preserve">La validación en el </w:t>
+      </w:r>
+      <w:proofErr w:type="spellStart"/>
+      <w:r>
+        <w:t>clustering</w:t>
+      </w:r>
+      <w:proofErr w:type="spellEnd"/>
+      <w:r>
+        <w:t xml:space="preserve"> es evaluar </w:t>
+      </w:r>
+      <w:proofErr w:type="spellStart"/>
+      <w:r>
+        <w:t>que</w:t>
+      </w:r>
+      <w:proofErr w:type="spellEnd"/>
+      <w:r>
+        <w:t xml:space="preserve"> tan ben está etiquetando nuestro algoritmo los datos,</w:t>
       </w:r>
     </w:p>
     <w:p>
@@ -1042,9 +1069,19 @@
       <w:r>
         <w:t xml:space="preserve">Para los índices internos existen métodos como el de </w:t>
       </w:r>
-      <w:r>
-        <w:t>Silhouette y el coeficiente de Davies-Bouldin</w:t>
-      </w:r>
+      <w:proofErr w:type="spellStart"/>
+      <w:r>
+        <w:t>Silhouette</w:t>
+      </w:r>
+      <w:proofErr w:type="spellEnd"/>
+      <w:r>
+        <w:t xml:space="preserve"> y el coeficiente de Davies-</w:t>
+      </w:r>
+      <w:proofErr w:type="spellStart"/>
+      <w:r>
+        <w:t>Bouldin</w:t>
+      </w:r>
+      <w:proofErr w:type="spellEnd"/>
       <w:r>
         <w:t xml:space="preserve">, mientras que para el externo un ejemplo son los de </w:t>
       </w:r>
@@ -1138,11 +1175,29 @@
       <w:r>
         <w:t xml:space="preserve">Para este ejemplo, pensemos que estamos identificando en un campo dividido por un río, un camino de piedra, árboles y por último donde se han hecho fogatas en ese campo y ponerles un pin de donde se encuentran. Después del proceso agrupo y para validar que estén bien etiquetados, primero mediríamos con índices internos que estén bien distribuidos los cuatro grupos de manera adecuada por medio de alguna de las técnicas antes mencionadas como </w:t>
       </w:r>
+      <w:proofErr w:type="spellStart"/>
       <w:r>
         <w:t>Silhouette</w:t>
       </w:r>
-      <w:r>
-        <w:t xml:space="preserve">, mediría que tanta diferencia de distancias hay entre los grupos y con los índices externos podríamos ver que los arboles correspondan realmente a los arboles y que no </w:t>
+      <w:proofErr w:type="spellEnd"/>
+      <w:r>
+        <w:t xml:space="preserve">, mediría que tanta diferencia de distancias hay entre los grupos y con los índices externos podríamos ver que los </w:t>
+      </w:r>
+      <w:proofErr w:type="spellStart"/>
+      <w:r>
+        <w:t>arboles</w:t>
+      </w:r>
+      <w:proofErr w:type="spellEnd"/>
+      <w:r>
+        <w:t xml:space="preserve"> correspondan realmente a los </w:t>
+      </w:r>
+      <w:proofErr w:type="spellStart"/>
+      <w:r>
+        <w:t>arboles</w:t>
+      </w:r>
+      <w:proofErr w:type="spellEnd"/>
+      <w:r>
+        <w:t xml:space="preserve"> y que no </w:t>
       </w:r>
       <w:r>
         <w:t>haya agua</w:t>
@@ -1562,7 +1617,15 @@
               <w:jc w:val="both"/>
             </w:pPr>
             <w:r>
-              <w:t>Puede ser propenso a overfitting si no se controla</w:t>
+              <w:t xml:space="preserve">Puede ser propenso a </w:t>
+            </w:r>
+            <w:proofErr w:type="spellStart"/>
+            <w:r>
+              <w:t>overfitting</w:t>
+            </w:r>
+            <w:proofErr w:type="spellEnd"/>
+            <w:r>
+              <w:t xml:space="preserve"> si no se controla</w:t>
             </w:r>
           </w:p>
           <w:p>
@@ -1631,7 +1694,15 @@
       </w:pPr>
       <w:r>
         <w:lastRenderedPageBreak/>
-        <w:t>7. Que diferencia existe entre las siguientes métricas para evaluar el desempeño de los</w:t>
+        <w:t xml:space="preserve">7. </w:t>
+      </w:r>
+      <w:proofErr w:type="spellStart"/>
+      <w:r>
+        <w:t>Que</w:t>
+      </w:r>
+      <w:proofErr w:type="spellEnd"/>
+      <w:r>
+        <w:t xml:space="preserve"> diferencia existe entre las siguientes métricas para evaluar el desempeño de los</w:t>
       </w:r>
     </w:p>
     <w:p>
@@ -1801,7 +1872,23 @@
         <w:t>Por último, e</w:t>
       </w:r>
       <w:r>
-        <w:t xml:space="preserve">l análisis ROC (Receiver Operating Characteristic) </w:t>
+        <w:t xml:space="preserve">l análisis ROC (Receiver </w:t>
+      </w:r>
+      <w:proofErr w:type="spellStart"/>
+      <w:r>
+        <w:t>Operating</w:t>
+      </w:r>
+      <w:proofErr w:type="spellEnd"/>
+      <w:r>
+        <w:t xml:space="preserve"> </w:t>
+      </w:r>
+      <w:proofErr w:type="spellStart"/>
+      <w:r>
+        <w:t>Characteristic</w:t>
+      </w:r>
+      <w:proofErr w:type="spellEnd"/>
+      <w:r>
+        <w:t xml:space="preserve">) </w:t>
       </w:r>
       <w:r>
         <w:t xml:space="preserve">también </w:t>
@@ -1834,13 +1921,7 @@
         <w:t xml:space="preserve">Un ejemplo sería </w:t>
       </w:r>
       <w:r>
-        <w:t xml:space="preserve">que se tiene un modelo de clasificación para identificar correos electrónicos spam. Si el modelo clasifica 100 correos electrónicos como spam y 90 de ellos son realmente spam, pero 10 son correos electrónicos legítimos que se clasifican </w:t>
-      </w:r>
-      <w:r>
-        <w:t>mal, se clasifican</w:t>
-      </w:r>
-      <w:r>
-        <w:t xml:space="preserve"> como spam, entonces el modelo tiene 90 verdaderos positivos y 10 falsos positivos. </w:t>
+        <w:t xml:space="preserve">que se tiene un modelo de clasificación para identificar correos electrónicos spam. Si el modelo clasifica 100 correos electrónicos como spam y 90 de ellos son realmente spam, pero 10 son correos electrónicos legítimos que se clasifican mal, se clasifican como spam, entonces el modelo tiene 90 verdaderos positivos y 10 falsos positivos. </w:t>
       </w:r>
     </w:p>
     <w:p>
@@ -1855,13 +1936,7 @@
         <w:t xml:space="preserve">mal, </w:t>
       </w:r>
       <w:r>
-        <w:t xml:space="preserve">como spam. El </w:t>
-      </w:r>
-      <w:r>
-        <w:t>resultado</w:t>
-      </w:r>
-      <w:r>
-        <w:t xml:space="preserve"> del modelo sería del 90% pero esto no refleja que algunos correos electrónicos </w:t>
+        <w:t xml:space="preserve">como spam. El resultado del modelo sería del 90% pero esto no refleja que algunos correos electrónicos </w:t>
       </w:r>
       <w:r>
         <w:t>regulares</w:t>
@@ -1949,55 +2024,31 @@
         <w:jc w:val="both"/>
       </w:pPr>
       <w:r>
-        <w:t xml:space="preserve">SVM: </w:t>
-      </w:r>
-      <w:r>
-        <w:t>Tienes muchos</w:t>
-      </w:r>
-      <w:r>
-        <w:t xml:space="preserve"> datos y quieres detectar si hay </w:t>
-      </w:r>
-      <w:r>
-        <w:t>patrones en los dato</w:t>
+        <w:t>SVM: Tienes muchos datos y quieres detectar si hay patrones en los dato</w:t>
       </w:r>
       <w:r>
         <w:t>s</w:t>
       </w:r>
       <w:r>
-        <w:t>, p</w:t>
-      </w:r>
-      <w:r>
-        <w:t>or ejemplo, si tienes una base de datos de personas y quieres identificar si existe una relación entre la edad y los hábitos alimenticios. El SVM puede ayudarte a encontrar ese patrón.</w:t>
-      </w:r>
-    </w:p>
-    <w:p>
-      <w:pPr>
-        <w:spacing w:line="240" w:lineRule="auto"/>
-        <w:jc w:val="both"/>
-      </w:pPr>
-      <w:r>
-        <w:t xml:space="preserve">K-vecinos cercanos: </w:t>
-      </w:r>
-      <w:r>
-        <w:t>T</w:t>
-      </w:r>
-      <w:r>
-        <w:t>ienes una imagen y quieres saber si hay objetos en ella. Puedes usar K-vecinos cercanos para buscar en la imagen patrones que se parezcan a objetos conocidos, como autos o personas.</w:t>
-      </w:r>
-    </w:p>
-    <w:p>
-      <w:pPr>
-        <w:spacing w:line="240" w:lineRule="auto"/>
-        <w:jc w:val="both"/>
-      </w:pPr>
-      <w:r>
-        <w:t xml:space="preserve">Árboles de decisión: </w:t>
-      </w:r>
-      <w:r>
-        <w:t xml:space="preserve">Estas comprando online </w:t>
-      </w:r>
-      <w:r>
-        <w:t>y quieres hacer recomendaciones personalizadas a los clientes. Puedes usar árboles de decisión para analizar los datos de compra de cada cliente y ofrecerles productos que se adapten a sus preferencias.</w:t>
+        <w:t>, por ejemplo, si tienes una base de datos de personas y quieres identificar si existe una relación entre la edad y los hábitos alimenticios. El SVM puede ayudarte a encontrar ese patrón.</w:t>
+      </w:r>
+    </w:p>
+    <w:p>
+      <w:pPr>
+        <w:spacing w:line="240" w:lineRule="auto"/>
+        <w:jc w:val="both"/>
+      </w:pPr>
+      <w:r>
+        <w:t>K-vecinos cercanos: Tienes una imagen y quieres saber si hay objetos en ella. Puedes usar K-vecinos cercanos para buscar en la imagen patrones que se parezcan a objetos conocidos, como autos o personas.</w:t>
+      </w:r>
+    </w:p>
+    <w:p>
+      <w:pPr>
+        <w:spacing w:line="240" w:lineRule="auto"/>
+        <w:jc w:val="both"/>
+      </w:pPr>
+      <w:r>
+        <w:t>Árboles de decisión: Estas comprando online y quieres hacer recomendaciones personalizadas a los clientes. Puedes usar árboles de decisión para analizar los datos de compra de cada cliente y ofrecerles productos que se adapten a sus preferencias.</w:t>
       </w:r>
     </w:p>
     <w:p>
@@ -2045,7 +2096,31 @@
         <w:jc w:val="both"/>
       </w:pPr>
       <w:r>
-        <w:t xml:space="preserve">Los efectos de una mala limpieza pueden ser catastróficos pues pueden afecta por completo el outcome de un resultado, como dice el dicho en la industria “Mete basura a tu operación y obtendrás basura”, por ejemplo, trabamos con datos que consideran un todo, como K-means, y tengo </w:t>
+        <w:t xml:space="preserve">Los efectos de una mala limpieza pueden ser catastróficos pues pueden </w:t>
+      </w:r>
+      <w:proofErr w:type="spellStart"/>
+      <w:r>
+        <w:t>afecta</w:t>
+      </w:r>
+      <w:proofErr w:type="spellEnd"/>
+      <w:r>
+        <w:t xml:space="preserve"> por completo el </w:t>
+      </w:r>
+      <w:proofErr w:type="spellStart"/>
+      <w:r>
+        <w:t>outcome</w:t>
+      </w:r>
+      <w:proofErr w:type="spellEnd"/>
+      <w:r>
+        <w:t xml:space="preserve"> de un resultado, como dice el dicho en la industria “Mete basura a tu operación y obtendrás basura”, por ejemplo, trabamos con datos que consideran un todo, como K-</w:t>
+      </w:r>
+      <w:proofErr w:type="spellStart"/>
+      <w:r>
+        <w:t>means</w:t>
+      </w:r>
+      <w:proofErr w:type="spellEnd"/>
+      <w:r>
+        <w:t xml:space="preserve">, y tengo </w:t>
       </w:r>
       <w:r>
         <w:t xml:space="preserve">1 dato que quiero clasificar, y el valor nuevo es 10, </w:t>
@@ -2053,8 +2128,13 @@
       <w:r>
         <w:t xml:space="preserve">para evaluar a que grupo pertenecen, el primer grupo su valor </w:t>
       </w:r>
-      <w:r>
-        <w:t>valor promedio es</w:t>
+      <w:proofErr w:type="spellStart"/>
+      <w:r>
+        <w:t>valor</w:t>
+      </w:r>
+      <w:proofErr w:type="spellEnd"/>
+      <w:r>
+        <w:t xml:space="preserve"> promedio es</w:t>
       </w:r>
       <w:r>
         <w:t xml:space="preserve"> 1</w:t>
@@ -2096,7 +2176,15 @@
         <w:t>pero el tercero vale 110</w:t>
       </w:r>
       <w:r>
-        <w:t xml:space="preserve"> su media(Sus datos son 10,10 y un outlier de 310),</w:t>
+        <w:t xml:space="preserve"> su media(Sus datos son 10,10 y un </w:t>
+      </w:r>
+      <w:proofErr w:type="spellStart"/>
+      <w:r>
+        <w:t>outlier</w:t>
+      </w:r>
+      <w:proofErr w:type="spellEnd"/>
+      <w:r>
+        <w:t xml:space="preserve"> de 310),</w:t>
       </w:r>
       <w:r>
         <w:t xml:space="preserve"> </w:t>
@@ -2114,7 +2202,15 @@
         <w:jc w:val="both"/>
       </w:pPr>
       <w:r>
-        <w:t>A continuación, una ilustración de outliers o basura que podrían estar afectando el ejercicio:</w:t>
+        <w:t xml:space="preserve">A continuación, una ilustración de </w:t>
+      </w:r>
+      <w:proofErr w:type="spellStart"/>
+      <w:r>
+        <w:t>outliers</w:t>
+      </w:r>
+      <w:proofErr w:type="spellEnd"/>
+      <w:r>
+        <w:t xml:space="preserve"> o basura que podrían estar afectando el ejercicio:</w:t>
       </w:r>
       <w:r>
         <w:br/>
@@ -2211,10 +2307,7 @@
         <w:t>¿</w:t>
       </w:r>
       <w:r>
-        <w:t>Cuándo</w:t>
-      </w:r>
-      <w:r>
-        <w:t xml:space="preserve"> es necesario normalizar los datos</w:t>
+        <w:t>Cuándo es necesario normalizar los datos</w:t>
       </w:r>
       <w:r>
         <w:t>?</w:t>
@@ -2247,87 +2340,71 @@
         <w:t xml:space="preserve">, una </w:t>
       </w:r>
       <w:r>
-        <w:t xml:space="preserve">un conjunto de datos que </w:t>
-      </w:r>
-      <w:r>
-        <w:t xml:space="preserve">tiene </w:t>
-      </w:r>
-      <w:r>
-        <w:t xml:space="preserve">información sobre la edad y el </w:t>
-      </w:r>
-      <w:r>
-        <w:t>sueldo de una persona</w:t>
-      </w:r>
-      <w:r>
-        <w:t>, la edad puede estar en el rango de 0 a 100 años</w:t>
+        <w:t>un conjunto de datos que tiene información sobre la edad y el sueldo de una persona, la edad puede estar en el rango de 0 a 100 años</w:t>
       </w:r>
       <w:r>
         <w:t xml:space="preserve"> </w:t>
       </w:r>
       <w:r>
-        <w:t>y el sueldo</w:t>
-      </w:r>
-      <w:r>
-        <w:t xml:space="preserve"> de </w:t>
-      </w:r>
-      <w:r>
-        <w:t>1</w:t>
-      </w:r>
-      <w:r>
-        <w:t xml:space="preserve"> a 100,000 dólares.</w:t>
-      </w:r>
-    </w:p>
-    <w:p>
-      <w:pPr>
-        <w:spacing w:line="240" w:lineRule="auto"/>
-        <w:jc w:val="both"/>
-      </w:pPr>
-    </w:p>
-    <w:p>
-      <w:pPr>
-        <w:spacing w:line="240" w:lineRule="auto"/>
-        <w:jc w:val="both"/>
-      </w:pPr>
-      <w:r>
-        <w:t xml:space="preserve">11. </w:t>
-      </w:r>
-      <w:r>
-        <w:t>¿</w:t>
-      </w:r>
-      <w:r>
-        <w:t>Hay diferentes formas de normalizar los datos</w:t>
-      </w:r>
-      <w:r>
-        <w:t>?</w:t>
-      </w:r>
-      <w:r>
-        <w:t xml:space="preserve"> </w:t>
+        <w:t>y el sueldo de 1 a 100,000 dólares.</w:t>
+      </w:r>
+    </w:p>
+    <w:p>
+      <w:pPr>
+        <w:spacing w:line="240" w:lineRule="auto"/>
+        <w:jc w:val="both"/>
+      </w:pPr>
+    </w:p>
+    <w:p>
+      <w:pPr>
+        <w:spacing w:line="240" w:lineRule="auto"/>
+        <w:jc w:val="both"/>
+      </w:pPr>
+      <w:r>
+        <w:t xml:space="preserve">11. ¿Hay diferentes formas de normalizar los datos? </w:t>
       </w:r>
       <w:proofErr w:type="gramStart"/>
       <w:r>
-        <w:t>( zcores</w:t>
-      </w:r>
+        <w:t xml:space="preserve">( </w:t>
+      </w:r>
+      <w:proofErr w:type="spellStart"/>
+      <w:r>
+        <w:t>zcores</w:t>
+      </w:r>
+      <w:proofErr w:type="spellEnd"/>
       <w:proofErr w:type="gramEnd"/>
       <w:r>
-        <w:t>, min-max, unit vector,</w:t>
-      </w:r>
-    </w:p>
-    <w:p>
-      <w:pPr>
-        <w:spacing w:line="240" w:lineRule="auto"/>
-        <w:jc w:val="both"/>
-      </w:pPr>
-      <w:r>
-        <w:t xml:space="preserve">estándardization). </w:t>
-      </w:r>
-      <w:r>
-        <w:t>¿Qué</w:t>
-      </w:r>
-      <w:r>
-        <w:t xml:space="preserve"> efecto tiene en los algoritmos de aprendizaje </w:t>
-      </w:r>
-      <w:r>
-        <w:t>máquina?</w:t>
+        <w:t>, min-</w:t>
+      </w:r>
+      <w:proofErr w:type="spellStart"/>
+      <w:r>
+        <w:t>max</w:t>
+      </w:r>
+      <w:proofErr w:type="spellEnd"/>
+      <w:r>
+        <w:t xml:space="preserve">, </w:t>
+      </w:r>
+      <w:proofErr w:type="spellStart"/>
+      <w:r>
+        <w:t>unit</w:t>
+      </w:r>
+      <w:proofErr w:type="spellEnd"/>
+      <w:r>
+        <w:t xml:space="preserve"> vector,</w:t>
+      </w:r>
+    </w:p>
+    <w:p>
+      <w:pPr>
+        <w:spacing w:line="240" w:lineRule="auto"/>
+        <w:jc w:val="both"/>
+      </w:pPr>
+      <w:proofErr w:type="spellStart"/>
+      <w:r>
+        <w:t>estándardization</w:t>
+      </w:r>
+      <w:proofErr w:type="spellEnd"/>
+      <w:r>
+        <w:t>). ¿Qué efecto tiene en los algoritmos de aprendizaje máquina?</w:t>
       </w:r>
     </w:p>
     <w:p>
@@ -2379,7 +2456,15 @@
         <w:jc w:val="both"/>
       </w:pPr>
       <w:r>
-        <w:t xml:space="preserve">Las diferentes técnicas de normalización, como los z-scores, el min-max, la normalización de vectores unitarios y la estandarización, tienen efectos diferentes en los datos Es importante experimentar con diferentes técnicas y evaluar su impacto en el rendimiento del </w:t>
+        <w:t>Las diferentes técnicas de normalización, como los z-scores, el min-</w:t>
+      </w:r>
+      <w:proofErr w:type="spellStart"/>
+      <w:r>
+        <w:t>max</w:t>
+      </w:r>
+      <w:proofErr w:type="spellEnd"/>
+      <w:r>
+        <w:t xml:space="preserve">, la normalización de vectores unitarios y la estandarización, tienen efectos diferentes en los datos Es importante experimentar con diferentes técnicas y evaluar su impacto en el rendimiento del </w:t>
       </w:r>
       <w:proofErr w:type="gramStart"/>
       <w:r>
@@ -2432,7 +2517,15 @@
         <w:spacing w:after="0" w:line="240" w:lineRule="auto"/>
       </w:pPr>
       <w:r>
-        <w:t>Min-max: transforma los datos para que se encuentren en un rango específico, generalmente entre 0 y 1. Los valores más bajos son transformados en 0 y los más altos en 1.</w:t>
+        <w:t>Min-</w:t>
+      </w:r>
+      <w:proofErr w:type="spellStart"/>
+      <w:r>
+        <w:t>max</w:t>
+      </w:r>
+      <w:proofErr w:type="spellEnd"/>
+      <w:r>
+        <w:t>: transforma los datos para que se encuentren en un rango específico, generalmente entre 0 y 1. Los valores más bajos son transformados en 0 y los más altos en 1.</w:t>
       </w:r>
     </w:p>
     <w:p>
@@ -2449,8 +2542,13 @@
         </w:pBdr>
         <w:spacing w:after="0" w:line="240" w:lineRule="auto"/>
       </w:pPr>
-      <w:r>
-        <w:t>Unit vector: escala los datos para que la norma del vector de características sea igual a 1, lo que los convierte en un vector unitario. Este enfoque es útil para algoritmos que utilizan medidas de distancia entre vectores.</w:t>
+      <w:proofErr w:type="spellStart"/>
+      <w:r>
+        <w:t>Unit</w:t>
+      </w:r>
+      <w:proofErr w:type="spellEnd"/>
+      <w:r>
+        <w:t xml:space="preserve"> vector: escala los datos para que la norma del vector de características sea igual a 1, lo que los convierte en un vector unitario. Este enfoque es útil para algoritmos que utilizan medidas de distancia entre vectores.</w:t>
       </w:r>
     </w:p>
     <w:p>
@@ -2665,7 +2763,15 @@
         <w:jc w:val="both"/>
       </w:pPr>
       <w:r>
-        <w:t>En todos los métodos nos podemos observar que la distribución de los datos es la misma, sin embargo, en los ejes X y Y que son diferentes escalas.</w:t>
+        <w:t xml:space="preserve">En todos los métodos nos podemos observar que la distribución de los datos es la misma, sin embargo, en los ejes X y </w:t>
+      </w:r>
+      <w:proofErr w:type="spellStart"/>
+      <w:r>
+        <w:t>Y</w:t>
+      </w:r>
+      <w:proofErr w:type="spellEnd"/>
+      <w:r>
+        <w:t xml:space="preserve"> que son diferentes escalas.</w:t>
       </w:r>
     </w:p>
     <w:p>
@@ -2730,7 +2836,15 @@
         <w:jc w:val="both"/>
       </w:pPr>
       <w:r>
-        <w:t>Se preprocesan, aquí hay que tomar en cuenta si se tenían escalados, si hay que limpiarlos para que no existan outliers o ruido y someterlos a los mismos pasos que los datos anteriores.</w:t>
+        <w:t xml:space="preserve">Se preprocesan, aquí hay que tomar en cuenta si se tenían escalados, si hay que limpiarlos para que no existan </w:t>
+      </w:r>
+      <w:proofErr w:type="spellStart"/>
+      <w:r>
+        <w:t>outliers</w:t>
+      </w:r>
+      <w:proofErr w:type="spellEnd"/>
+      <w:r>
+        <w:t xml:space="preserve"> o ruido y someterlos a los mismos pasos que los datos anteriores.</w:t>
       </w:r>
     </w:p>
     <w:p>
@@ -2808,13 +2922,7 @@
         <w:jc w:val="both"/>
       </w:pPr>
       <w:r>
-        <w:t xml:space="preserve">14. Que efecto tiene el desbalance de los datos en los modelos de aprendizaje </w:t>
-      </w:r>
-      <w:r>
-        <w:t>máquina</w:t>
-      </w:r>
-      <w:r>
-        <w:t>.</w:t>
+        <w:t>14. Que efecto tiene el desbalance de los datos en los modelos de aprendizaje máquina.</w:t>
       </w:r>
     </w:p>
     <w:p>
@@ -2949,16 +3057,32 @@
         <w:jc w:val="both"/>
       </w:pPr>
       <w:r>
-        <w:t>a) Oversampling: Sirve para aumentar la frecuencia de los datos minoristas (Los que hay menos) al agregar copias sintéticas de los ejemplos que ya existen.</w:t>
-      </w:r>
-    </w:p>
-    <w:p>
-      <w:pPr>
-        <w:spacing w:line="240" w:lineRule="auto"/>
-        <w:jc w:val="both"/>
-      </w:pPr>
-      <w:r>
-        <w:t>b) Undersampling: Reducimos los datos por medio de eliminación de datos al azar.</w:t>
+        <w:t xml:space="preserve">a) </w:t>
+      </w:r>
+      <w:proofErr w:type="spellStart"/>
+      <w:r>
+        <w:t>Oversampling</w:t>
+      </w:r>
+      <w:proofErr w:type="spellEnd"/>
+      <w:r>
+        <w:t>: Sirve para aumentar la frecuencia de los datos minoristas (Los que hay menos) al agregar copias sintéticas de los ejemplos que ya existen.</w:t>
+      </w:r>
+    </w:p>
+    <w:p>
+      <w:pPr>
+        <w:spacing w:line="240" w:lineRule="auto"/>
+        <w:jc w:val="both"/>
+      </w:pPr>
+      <w:r>
+        <w:t xml:space="preserve">b) </w:t>
+      </w:r>
+      <w:proofErr w:type="spellStart"/>
+      <w:r>
+        <w:t>Undersampling</w:t>
+      </w:r>
+      <w:proofErr w:type="spellEnd"/>
+      <w:r>
+        <w:t>: Reducimos los datos por medio de eliminación de datos al azar.</w:t>
       </w:r>
     </w:p>
     <w:p>
@@ -2977,7 +3101,23 @@
       </w:pPr>
       <w:r>
         <w:lastRenderedPageBreak/>
-        <w:t xml:space="preserve">d) Cost-sensitive learning: </w:t>
+        <w:t xml:space="preserve">d) </w:t>
+      </w:r>
+      <w:proofErr w:type="spellStart"/>
+      <w:r>
+        <w:t>Cost</w:t>
+      </w:r>
+      <w:proofErr w:type="spellEnd"/>
+      <w:r>
+        <w:t xml:space="preserve">-sensitive </w:t>
+      </w:r>
+      <w:proofErr w:type="spellStart"/>
+      <w:r>
+        <w:t>learning</w:t>
+      </w:r>
+      <w:proofErr w:type="spellEnd"/>
+      <w:r>
+        <w:t xml:space="preserve">: </w:t>
       </w:r>
       <w:r>
         <w:t>Modifica el algoritmo de aprendiz</w:t>
@@ -2992,7 +3132,31 @@
         <w:jc w:val="both"/>
       </w:pPr>
       <w:r>
-        <w:t>e) Ensemble learning: Que utiliza varios modelos para mejorar la precisión de las predicciones. Generalmente usa una combinación de sobremuestreo con undersampling.</w:t>
+        <w:t xml:space="preserve">e) Ensemble </w:t>
+      </w:r>
+      <w:proofErr w:type="spellStart"/>
+      <w:r>
+        <w:t>learning</w:t>
+      </w:r>
+      <w:proofErr w:type="spellEnd"/>
+      <w:r>
+        <w:t xml:space="preserve">: Que utiliza varios modelos para mejorar la precisión de las predicciones. Generalmente usa una combinación de </w:t>
+      </w:r>
+      <w:proofErr w:type="spellStart"/>
+      <w:r>
+        <w:t>sobremuestreo</w:t>
+      </w:r>
+      <w:proofErr w:type="spellEnd"/>
+      <w:r>
+        <w:t xml:space="preserve"> con </w:t>
+      </w:r>
+      <w:proofErr w:type="spellStart"/>
+      <w:r>
+        <w:t>undersampling</w:t>
+      </w:r>
+      <w:proofErr w:type="spellEnd"/>
+      <w:r>
+        <w:t>.</w:t>
       </w:r>
     </w:p>
     <w:p>
@@ -3013,7 +3177,15 @@
         <w:t>Qué</w:t>
       </w:r>
       <w:r>
-        <w:t xml:space="preserve"> es el Hype Cicle tecnológico de Garner?</w:t>
+        <w:t xml:space="preserve"> es el </w:t>
+      </w:r>
+      <w:proofErr w:type="spellStart"/>
+      <w:r>
+        <w:t>Hype</w:t>
+      </w:r>
+      <w:proofErr w:type="spellEnd"/>
+      <w:r>
+        <w:t xml:space="preserve"> Cicle tecnológico de Garner?</w:t>
       </w:r>
     </w:p>
     <w:p>
@@ -3199,7 +3371,15 @@
         <w:t xml:space="preserve">Desencadenante: </w:t>
       </w:r>
       <w:r>
-        <w:t>La introducción de Chat gpt 3</w:t>
+        <w:t xml:space="preserve">La introducción de Chat </w:t>
+      </w:r>
+      <w:proofErr w:type="spellStart"/>
+      <w:r>
+        <w:t>gpt</w:t>
+      </w:r>
+      <w:proofErr w:type="spellEnd"/>
+      <w:r>
+        <w:t xml:space="preserve"> 3</w:t>
       </w:r>
       <w:r>
         <w:t>.</w:t>
@@ -3309,67 +3489,130 @@
       </w:r>
       <w:proofErr w:type="gramEnd"/>
       <w:r>
-        <w:t>) con métodos para la visualización de los resultados, por ejemplo Folium o Qgis.</w:t>
-      </w:r>
-    </w:p>
-    <w:p>
-      <w:pPr>
-        <w:spacing w:line="240" w:lineRule="auto"/>
-        <w:jc w:val="both"/>
-      </w:pPr>
-    </w:p>
-    <w:p>
-      <w:pPr>
-        <w:spacing w:line="240" w:lineRule="auto"/>
-        <w:jc w:val="both"/>
-      </w:pPr>
-      <w:r>
-        <w:t>En mi tesis estoy implementando varios recursos vistos en esta clase. Lo que busca mi tesis es encontrar el mercado más interesante para abarrotes mayorista, por lo que por medio de Folium</w:t>
-      </w:r>
-      <w:r>
-        <w:t xml:space="preserve"> mapeamos todas las empresas abarroteras, después viene el calculo de DBSCAN para medir los espacios entre los grupos, así comenzaremos a enfocarnos en el Estado que tenga el menor número de empresas mayoristas, para investigarlo de manera particular.</w:t>
-      </w:r>
-    </w:p>
-    <w:p>
-      <w:pPr>
-        <w:spacing w:line="240" w:lineRule="auto"/>
-        <w:jc w:val="both"/>
-      </w:pPr>
-    </w:p>
-    <w:p>
-      <w:pPr>
-        <w:spacing w:line="240" w:lineRule="auto"/>
-        <w:jc w:val="both"/>
-      </w:pPr>
-      <w:r>
-        <w:t>19. Analice las hojas de características (datasheet) de los algoritmos de aprendizaje</w:t>
-      </w:r>
-      <w:r>
-        <w:t xml:space="preserve"> máquina</w:t>
-      </w:r>
-      <w:r>
-        <w:t xml:space="preserve"> de Azure y scikit-learn. Mencione algunas diferencias.</w:t>
-      </w:r>
-    </w:p>
-    <w:p>
-      <w:pPr>
-        <w:spacing w:line="240" w:lineRule="auto"/>
-        <w:jc w:val="both"/>
-      </w:pPr>
-      <w:r>
-        <w:t>Las hojas de comportamiento o características, son documentos que describen los comportamientos de un modelo de machine learning, desde sus entradas, salidas, limitaciones y hasta restricciones éticas.</w:t>
-      </w:r>
-    </w:p>
-    <w:p>
-      <w:pPr>
-        <w:spacing w:line="240" w:lineRule="auto"/>
-        <w:jc w:val="both"/>
-      </w:pPr>
-      <w:r>
-        <w:t xml:space="preserve">Las de Azure y Scikitlearn son diferentes </w:t>
-      </w:r>
-      <w:r>
-        <w:t>las de Azure consisten en un formato más tabular, mientras que las de Sklearn son un poco más descriptivas o narrativas.</w:t>
+        <w:t xml:space="preserve">) con métodos para la visualización de los resultados, por ejemplo </w:t>
+      </w:r>
+      <w:proofErr w:type="spellStart"/>
+      <w:r>
+        <w:t>Folium</w:t>
+      </w:r>
+      <w:proofErr w:type="spellEnd"/>
+      <w:r>
+        <w:t xml:space="preserve"> o </w:t>
+      </w:r>
+      <w:proofErr w:type="spellStart"/>
+      <w:r>
+        <w:t>Qgis</w:t>
+      </w:r>
+      <w:proofErr w:type="spellEnd"/>
+      <w:r>
+        <w:t>.</w:t>
+      </w:r>
+    </w:p>
+    <w:p>
+      <w:pPr>
+        <w:spacing w:line="240" w:lineRule="auto"/>
+        <w:jc w:val="both"/>
+      </w:pPr>
+    </w:p>
+    <w:p>
+      <w:pPr>
+        <w:spacing w:line="240" w:lineRule="auto"/>
+        <w:jc w:val="both"/>
+      </w:pPr>
+      <w:r>
+        <w:t xml:space="preserve">En mi tesis estoy implementando varios recursos vistos en esta clase. Lo que busca mi tesis es encontrar el mercado más interesante para abarrotes mayorista, por lo que por medio de </w:t>
+      </w:r>
+      <w:proofErr w:type="spellStart"/>
+      <w:r>
+        <w:t>Folium</w:t>
+      </w:r>
+      <w:proofErr w:type="spellEnd"/>
+      <w:r>
+        <w:t xml:space="preserve"> mapeamos todas las empresas abarroteras, después viene el </w:t>
+      </w:r>
+      <w:proofErr w:type="spellStart"/>
+      <w:r>
+        <w:t>calculo</w:t>
+      </w:r>
+      <w:proofErr w:type="spellEnd"/>
+      <w:r>
+        <w:t xml:space="preserve"> de DBSCAN para medir los espacios entre los grupos, así comenzaremos a enfocarnos en el Estado que tenga el menor número de empresas mayoristas, para investigarlo de manera particular.</w:t>
+      </w:r>
+    </w:p>
+    <w:p>
+      <w:pPr>
+        <w:spacing w:line="240" w:lineRule="auto"/>
+        <w:jc w:val="both"/>
+      </w:pPr>
+    </w:p>
+    <w:p>
+      <w:pPr>
+        <w:spacing w:line="240" w:lineRule="auto"/>
+        <w:jc w:val="both"/>
+      </w:pPr>
+      <w:r>
+        <w:t>19. Analice las hojas de características (</w:t>
+      </w:r>
+      <w:proofErr w:type="spellStart"/>
+      <w:r>
+        <w:t>datasheet</w:t>
+      </w:r>
+      <w:proofErr w:type="spellEnd"/>
+      <w:r>
+        <w:t xml:space="preserve">) de los algoritmos de aprendizaje máquina de Azure y </w:t>
+      </w:r>
+      <w:proofErr w:type="spellStart"/>
+      <w:r>
+        <w:t>scikit-learn</w:t>
+      </w:r>
+      <w:proofErr w:type="spellEnd"/>
+      <w:r>
+        <w:t>. Mencione algunas diferencias.</w:t>
+      </w:r>
+    </w:p>
+    <w:p>
+      <w:pPr>
+        <w:spacing w:line="240" w:lineRule="auto"/>
+        <w:jc w:val="both"/>
+      </w:pPr>
+      <w:r>
+        <w:t xml:space="preserve">Las hojas de comportamiento o características, son documentos que describen los comportamientos de un modelo de machine </w:t>
+      </w:r>
+      <w:proofErr w:type="spellStart"/>
+      <w:r>
+        <w:t>learning</w:t>
+      </w:r>
+      <w:proofErr w:type="spellEnd"/>
+      <w:r>
+        <w:t>, desde sus entradas, salidas, limitaciones y hasta restricciones éticas.</w:t>
+      </w:r>
+    </w:p>
+    <w:p>
+      <w:pPr>
+        <w:spacing w:line="240" w:lineRule="auto"/>
+        <w:jc w:val="both"/>
+      </w:pPr>
+      <w:r>
+        <w:t xml:space="preserve">Las de Azure y </w:t>
+      </w:r>
+      <w:proofErr w:type="spellStart"/>
+      <w:r>
+        <w:t>Scikitlearn</w:t>
+      </w:r>
+      <w:proofErr w:type="spellEnd"/>
+      <w:r>
+        <w:t xml:space="preserve"> son diferentes </w:t>
+      </w:r>
+      <w:r>
+        <w:t xml:space="preserve">las de Azure consisten en un formato más tabular, mientras que las de </w:t>
+      </w:r>
+      <w:proofErr w:type="spellStart"/>
+      <w:r>
+        <w:t>Sklearn</w:t>
+      </w:r>
+      <w:proofErr w:type="spellEnd"/>
+      <w:r>
+        <w:t xml:space="preserve"> son un poco más descriptivas o narrativas.</w:t>
       </w:r>
     </w:p>
     <w:p>
@@ -3384,16 +3627,40 @@
         <w:t>,</w:t>
       </w:r>
       <w:r>
-        <w:t xml:space="preserve"> las hojas de características de scikit-learn son más concisas y se centran principalmente en la descripción de las entradas y salidas del modelo.</w:t>
-      </w:r>
-    </w:p>
-    <w:p>
-      <w:pPr>
-        <w:spacing w:line="240" w:lineRule="auto"/>
-        <w:jc w:val="both"/>
-      </w:pPr>
-      <w:r>
-        <w:t>Y por último las hojas de Azure son más especificas para este modelo, mientras que las de Scikit-learn son más generales y se pueden usar para otros modelos.</w:t>
+        <w:t xml:space="preserve"> las hojas de características de </w:t>
+      </w:r>
+      <w:proofErr w:type="spellStart"/>
+      <w:r>
+        <w:t>scikit-learn</w:t>
+      </w:r>
+      <w:proofErr w:type="spellEnd"/>
+      <w:r>
+        <w:t xml:space="preserve"> son más concisas y se centran principalmente en la descripción de las entradas y salidas del modelo.</w:t>
+      </w:r>
+    </w:p>
+    <w:p>
+      <w:pPr>
+        <w:spacing w:line="240" w:lineRule="auto"/>
+        <w:jc w:val="both"/>
+      </w:pPr>
+      <w:r>
+        <w:t xml:space="preserve">Y por último las hojas de Azure son más </w:t>
+      </w:r>
+      <w:proofErr w:type="spellStart"/>
+      <w:r>
+        <w:t>especificas</w:t>
+      </w:r>
+      <w:proofErr w:type="spellEnd"/>
+      <w:r>
+        <w:t xml:space="preserve"> para este modelo, mientras que las de </w:t>
+      </w:r>
+      <w:proofErr w:type="spellStart"/>
+      <w:r>
+        <w:t>Scikit-learn</w:t>
+      </w:r>
+      <w:proofErr w:type="spellEnd"/>
+      <w:r>
+        <w:t xml:space="preserve"> son más generales y se pueden usar para otros modelos.</w:t>
       </w:r>
     </w:p>
     <w:p>
@@ -3441,12 +3708,82 @@
         <w:t>tanto,</w:t>
       </w:r>
       <w:r>
-        <w:t xml:space="preserve"> el uso de paqueterías como Folium para ubicar los datos en la gráfica </w:t>
+        <w:t xml:space="preserve"> el uso de paqueterías como </w:t>
+      </w:r>
+      <w:proofErr w:type="spellStart"/>
+      <w:r>
+        <w:t>Folium</w:t>
+      </w:r>
+      <w:proofErr w:type="spellEnd"/>
+      <w:r>
+        <w:t xml:space="preserve"> para ubicar los datos en la gráfica </w:t>
       </w:r>
       <w:r>
         <w:lastRenderedPageBreak/>
         <w:t>vienen en primera instancia. Después es fundamental el agrupar y calcular la distancia entre los puntos por medio de DBSCAN, así aterrizaremos cuál es el mercado sobre el cuál enforcarme y comenzar a analizar a los mismos.</w:t>
       </w:r>
+    </w:p>
+    <w:p>
+      <w:pPr>
+        <w:spacing w:line="240" w:lineRule="auto"/>
+        <w:jc w:val="both"/>
+      </w:pPr>
+    </w:p>
+    <w:p>
+      <w:pPr>
+        <w:spacing w:line="240" w:lineRule="auto"/>
+        <w:jc w:val="both"/>
+      </w:pPr>
+    </w:p>
+    <w:p>
+      <w:pPr>
+        <w:tabs>
+          <w:tab w:val="right" w:pos="8838"/>
+        </w:tabs>
+        <w:spacing w:line="240" w:lineRule="auto"/>
+        <w:jc w:val="both"/>
+        <w:rPr>
+          <w:b/>
+          <w:bCs/>
+          <w:sz w:val="28"/>
+          <w:szCs w:val="28"/>
+        </w:rPr>
+      </w:pPr>
+      <w:r>
+        <w:rPr>
+          <w:b/>
+          <w:bCs/>
+          <w:sz w:val="28"/>
+          <w:szCs w:val="28"/>
+        </w:rPr>
+        <w:t xml:space="preserve">SEGUNDA PARTE DEL EXAMEN RESPONDIDA Y EXPLICADA EN EL DOCUMENTO: </w:t>
+      </w:r>
+      <w:r>
+        <w:rPr>
+          <w:b/>
+          <w:bCs/>
+          <w:sz w:val="28"/>
+          <w:szCs w:val="28"/>
+        </w:rPr>
+        <w:t>Examen_2_parte_</w:t>
+      </w:r>
+      <w:proofErr w:type="gramStart"/>
+      <w:r>
+        <w:rPr>
+          <w:b/>
+          <w:bCs/>
+          <w:sz w:val="28"/>
+          <w:szCs w:val="28"/>
+        </w:rPr>
+        <w:t>1.ipynb</w:t>
+      </w:r>
+      <w:proofErr w:type="gramEnd"/>
+    </w:p>
+    <w:p>
+      <w:pPr>
+        <w:spacing w:line="240" w:lineRule="auto"/>
+        <w:jc w:val="both"/>
+      </w:pPr>
     </w:p>
     <w:sectPr>
       <w:headerReference w:type="default" r:id="rId19"/>
@@ -4509,6 +4846,7 @@
     <w:lsdException w:name="HTML Sample" w:semiHidden="1" w:unhideWhenUsed="1"/>
     <w:lsdException w:name="HTML Typewriter" w:semiHidden="1" w:unhideWhenUsed="1"/>
     <w:lsdException w:name="HTML Variable" w:semiHidden="1" w:unhideWhenUsed="1"/>
+    <w:lsdException w:name="Normal Table" w:semiHidden="1" w:unhideWhenUsed="1"/>
     <w:lsdException w:name="annotation subject" w:semiHidden="1" w:unhideWhenUsed="1"/>
     <w:lsdException w:name="No List" w:semiHidden="1" w:unhideWhenUsed="1"/>
     <w:lsdException w:name="Outline List 1" w:semiHidden="1" w:unhideWhenUsed="1"/>
@@ -4555,8 +4893,10 @@
     <w:lsdException w:name="Table Subtle 2" w:semiHidden="1" w:unhideWhenUsed="1"/>
     <w:lsdException w:name="Table Web 1" w:semiHidden="1" w:unhideWhenUsed="1"/>
     <w:lsdException w:name="Table Web 2" w:semiHidden="1" w:unhideWhenUsed="1"/>
+    <w:lsdException w:name="Table Web 3" w:semiHidden="1" w:unhideWhenUsed="1"/>
     <w:lsdException w:name="Balloon Text" w:semiHidden="1" w:unhideWhenUsed="1"/>
     <w:lsdException w:name="Table Grid" w:uiPriority="39"/>
+    <w:lsdException w:name="Table Theme" w:semiHidden="1" w:unhideWhenUsed="1"/>
     <w:lsdException w:name="Placeholder Text" w:semiHidden="1"/>
     <w:lsdException w:name="No Spacing" w:uiPriority="1" w:qFormat="1"/>
     <w:lsdException w:name="Light Shading" w:uiPriority="60"/>
@@ -4785,6 +5125,7 @@
   <w:style w:type="character" w:default="1" w:styleId="DefaultParagraphFont">
     <w:name w:val="Default Paragraph Font"/>
     <w:uiPriority w:val="1"/>
+    <w:semiHidden/>
     <w:unhideWhenUsed/>
   </w:style>
   <w:style w:type="table" w:default="1" w:styleId="TableNormal">

</xml_diff>